<commit_message>
New translations email 4-2 [template] partner email – reminder to submit documents.docx (Spanish)
</commit_message>
<xml_diff>
--- a/public/email/crowdin/translations/es/Email 4-2 [TEMPLATE] Partner email – reminder to submit documents.docx
+++ b/public/email/crowdin/translations/es/Email 4-2 [TEMPLATE] Partner email – reminder to submit documents.docx
@@ -16,14 +16,14 @@
             <w:color w:val="1155cc"/>
             <w:u w:val="single"/>
           </w:rPr>
-          <w:t>English</w:t>
+          <w:t>Inglés</w:t>
         </w:r>
       </w:hyperlink>
       <w:r>
         <w:rPr>
           <w:color w:val="ff0000"/>
         </w:rPr>
-        <w:t xml:space="preserve"> / Portuguese / French / Thai / Vietnamese / Spanish</w:t>
+        <w:t xml:space="preserve"> / Portugués / Francés / Tailandés / Vietnamita / Español</w:t>
       </w:r>
     </w:p>
     <w:p>
@@ -45,7 +45,7 @@
         <w:pStyle w:val="P68B1DB1-Normal2"/>
       </w:pPr>
       <w:r>
-        <w:t>English</w:t>
+        <w:t>Inglés</w:t>
       </w:r>
     </w:p>
     <w:p/>
@@ -93,7 +93,7 @@
               <w:rPr>
                 <w:b w:val="1"/>
               </w:rPr>
-              <w:t>Brief</w:t>
+              <w:t>Breve</w:t>
             </w:r>
             <w:r>
               <w:t>:</w:t>
@@ -105,7 +105,7 @@
               <w:spacing w:line="240" w:lineRule="auto"/>
             </w:pPr>
             <w:r>
-              <w:t xml:space="preserve">An email sent to partners in the target country who RSVPed yes but haven’t sent their documents to us. It will be sent via customer.io</w:t>
+              <w:t xml:space="preserve">An email sent to partners in the target country who RSVPed yes but haven’t sent their documents to us. Se enviará a través de customer.io</w:t>
             </w:r>
           </w:p>
           <w:p>
@@ -123,7 +123,7 @@
               <w:rPr>
                 <w:b w:val="1"/>
               </w:rPr>
-              <w:t xml:space="preserve">Target audience</w:t>
+              <w:t xml:space="preserve">Público objetivo</w:t>
             </w:r>
             <w:r>
               <w:t>:</w:t>
@@ -147,7 +147,7 @@
         <w:rPr>
           <w:b w:val="1"/>
         </w:rPr>
-        <w:t xml:space="preserve">Subject line</w:t>
+        <w:t>Asunto</w:t>
       </w:r>
       <w:r>
         <w:t xml:space="preserve">: </w:t>
@@ -159,7 +159,7 @@
         <w:t xml:space="preserve">[EVENT NAME]</w:t>
       </w:r>
       <w:r>
-        <w:t xml:space="preserve"> — have you submitted your docs?  </w:t>
+        <w:t xml:space="preserve"> - ¿has presentado tus documentos?  </w:t>
       </w:r>
     </w:p>
     <w:p/>
@@ -173,13 +173,13 @@
         <w:pStyle w:val="P68B1DB1-Normal3"/>
       </w:pPr>
       <w:r>
-        <w:t xml:space="preserve">Don’t forget to send your documents</w:t>
-      </w:r>
-    </w:p>
-    <w:p/>
-    <w:p>
-      <w:r>
-        <w:t xml:space="preserve">Hi </w:t>
+        <w:t xml:space="preserve">No olvides enviar tus documentos</w:t>
+      </w:r>
+    </w:p>
+    <w:p/>
+    <w:p>
+      <w:r>
+        <w:t xml:space="preserve">Hola </w:t>
       </w:r>
       <w:r>
         <w:rPr>
@@ -197,7 +197,7 @@
         <w:spacing w:after="200" w:lineRule="auto"/>
       </w:pPr>
       <w:r>
-        <w:t xml:space="preserve">We’re excited to see you at the upcoming </w:t>
+        <w:t xml:space="preserve">Estamos emocionados por verte en el próximo </w:t>
       </w:r>
       <w:r>
         <w:rPr>
@@ -214,7 +214,7 @@
         <w:spacing w:after="200" w:lineRule="auto"/>
       </w:pPr>
       <w:r>
-        <w:t xml:space="preserve">To confirm your registration, we need the following documents from you by </w:t>
+        <w:t xml:space="preserve">Para confirmar tu inscripción, necesitamos que nos envíes los siguientes documentos antes del </w:t>
       </w:r>
       <w:r>
         <w:rPr>
@@ -262,7 +262,7 @@
         <w:spacing w:after="200" w:lineRule="auto"/>
       </w:pPr>
       <w:r>
-        <w:t xml:space="preserve">Please send a copy of these documents to your country manager, </w:t>
+        <w:t xml:space="preserve">Por favor, envía una copia de estos documentos al responsable de tu país, </w:t>
       </w:r>
       <w:r>
         <w:rPr>
@@ -271,7 +271,7 @@
         <w:t>[NAME]</w:t>
       </w:r>
       <w:r>
-        <w:t xml:space="preserve">, at </w:t>
+        <w:t xml:space="preserve">, a </w:t>
       </w:r>
       <w:r>
         <w:rPr>
@@ -280,7 +280,7 @@
         <w:t xml:space="preserve">[EMAIL ADDRESS]</w:t>
       </w:r>
       <w:r>
-        <w:t xml:space="preserve"> or </w:t>
+        <w:t xml:space="preserve"> o </w:t>
       </w:r>
       <w:r>
         <w:rPr>
@@ -289,7 +289,7 @@
         <w:t xml:space="preserve">[WHATSAPP NO]</w:t>
       </w:r>
       <w:r>
-        <w:t xml:space="preserve"> (WhatsApp), so that we can make the necessary arrangements for you, including accommodation and transportation.</w:t>
+        <w:t xml:space="preserve"> (WhatsApp), para que podamos realizar los preparativos necesarios para ti, incluidos el alojamiento y el transporte.</w:t>
       </w:r>
     </w:p>
     <w:p>
@@ -297,7 +297,7 @@
         <w:spacing w:after="200" w:lineRule="auto"/>
       </w:pPr>
       <w:r>
-        <w:t xml:space="preserve">If you have any questions, please contact your country manager.</w:t>
+        <w:t xml:space="preserve">Si tienes alguna pregunta, entra en contacto con el responsable de tu país.</w:t>
       </w:r>
     </w:p>
     <w:p>
@@ -305,7 +305,7 @@
         <w:spacing w:after="200" w:lineRule="auto"/>
       </w:pPr>
       <w:r>
-        <w:t xml:space="preserve">We look forward to seeing you there!</w:t>
+        <w:t xml:space="preserve">¡Esperamos verte ahí!</w:t>
       </w:r>
     </w:p>
     <w:p/>
@@ -328,7 +328,7 @@
         <w:rPr>
           <w:b w:val="1"/>
         </w:rPr>
-        <w:t xml:space="preserve">Subject line</w:t>
+        <w:t>Asunto</w:t>
       </w:r>
       <w:r>
         <w:t xml:space="preserve">: </w:t>
@@ -340,7 +340,7 @@
         <w:t xml:space="preserve">[EVENT NAME]</w:t>
       </w:r>
       <w:r>
-        <w:t xml:space="preserve"> — have you submitted your docs?  </w:t>
+        <w:t xml:space="preserve"> - ¿has presentado tus documentos?  </w:t>
       </w:r>
     </w:p>
     <w:p/>
@@ -354,13 +354,13 @@
         <w:pStyle w:val="P68B1DB1-Normal3"/>
       </w:pPr>
       <w:r>
-        <w:t xml:space="preserve">Don’t forget to send your documents</w:t>
-      </w:r>
-    </w:p>
-    <w:p/>
-    <w:p>
-      <w:r>
-        <w:t xml:space="preserve">Dear </w:t>
+        <w:t xml:space="preserve">No olvides enviar tus documentos</w:t>
+      </w:r>
+    </w:p>
+    <w:p/>
+    <w:p>
+      <w:r>
+        <w:t xml:space="preserve">Estimado </w:t>
       </w:r>
       <w:r>
         <w:rPr>
@@ -378,7 +378,7 @@
         <w:spacing w:after="200" w:lineRule="auto"/>
       </w:pPr>
       <w:r>
-        <w:t xml:space="preserve">We’re excited to see you at the upcoming </w:t>
+        <w:t xml:space="preserve">Estamos emocionados por verte en el próximo </w:t>
       </w:r>
       <w:r>
         <w:rPr>
@@ -395,7 +395,7 @@
         <w:spacing w:after="200" w:lineRule="auto"/>
       </w:pPr>
       <w:r>
-        <w:t xml:space="preserve">To ensure you have the best experience at this event, we need the following documents from you by </w:t>
+        <w:t xml:space="preserve">Para asegurarnos de que disfrutes de la mejor experiencia en este evento, necesitamos que nos envíes los siguientes documentos hasta el </w:t>
       </w:r>
       <w:r>
         <w:rPr>
@@ -443,7 +443,7 @@
         <w:spacing w:after="200" w:lineRule="auto"/>
       </w:pPr>
       <w:r>
-        <w:t xml:space="preserve">Please reply to this email with a copy of these documents so that we have make the necessary arrangements for you, including accommodation and transportation.</w:t>
+        <w:t xml:space="preserve">Por favor, responde a este correo electrónico con una copia de estos documentos para que podamos hacer los arreglos necesarios para ti, incluyendo alojamiento y transporte.</w:t>
       </w:r>
     </w:p>
     <w:p>
@@ -452,7 +452,7 @@
       </w:pPr>
       <w:commentRangeStart w:id="0"/>
       <w:r>
-        <w:t xml:space="preserve">If you have any questions, please contact us via </w:t>
+        <w:t xml:space="preserve">Si tienes alguna pregunta, entra en contacto con nosotros por </w:t>
       </w:r>
       <w:hyperlink r:id="rId7">
         <w:r>
@@ -464,7 +464,7 @@
         </w:r>
       </w:hyperlink>
       <w:r>
-        <w:t xml:space="preserve"> or </w:t>
+        <w:t xml:space="preserve"> o </w:t>
       </w:r>
       <w:hyperlink r:id="rId8">
         <w:r>
@@ -524,7 +524,7 @@
         <w:spacing w:after="200" w:lineRule="auto"/>
       </w:pPr>
       <w:r>
-        <w:t xml:space="preserve">We look forward to seeing you there!</w:t>
+        <w:t xml:space="preserve">¡Esperamos verte ahí!</w:t>
       </w:r>
     </w:p>
     <w:p/>
@@ -577,7 +577,7 @@
         <w:pStyle w:val="P68B1DB1-Normal5"/>
       </w:pPr>
       <w:r>
-        <w:t xml:space="preserve">choose either one</w:t>
+        <w:t xml:space="preserve">elija uno de los dos</w:t>
       </w:r>
     </w:p>
   </w:comment>

</xml_diff>